<commit_message>
Extract some interfaces and create a factory for the view of the application
</commit_message>
<xml_diff>
--- a/report.docx
+++ b/report.docx
@@ -2112,15 +2112,7 @@
           <w:sz w:val="24"/>
           <w:szCs w:val="24"/>
         </w:rPr>
-        <w:t>Se il gioco scelto</w:t>
-      </w:r>
-      <w:r>
-        <w:rPr>
-          <w:rFonts w:ascii="Times New Roman" w:hAnsi="Times New Roman" w:cs="Times New Roman"/>
-          <w:sz w:val="24"/>
-          <w:szCs w:val="24"/>
-        </w:rPr>
-        <w:t xml:space="preserve"> è Flood </w:t>
+        <w:t xml:space="preserve">Se il gioco scelto è Flood </w:t>
       </w:r>
       <w:proofErr w:type="spellStart"/>
       <w:r>
@@ -2160,15 +2152,7 @@
           <w:sz w:val="24"/>
           <w:szCs w:val="24"/>
         </w:rPr>
-        <w:t>Se il gioco scelto</w:t>
-      </w:r>
-      <w:r>
-        <w:rPr>
-          <w:rFonts w:ascii="Times New Roman" w:hAnsi="Times New Roman" w:cs="Times New Roman"/>
-          <w:sz w:val="24"/>
-          <w:szCs w:val="24"/>
-        </w:rPr>
-        <w:t xml:space="preserve"> è </w:t>
+        <w:t xml:space="preserve">Se il gioco scelto è </w:t>
       </w:r>
       <w:proofErr w:type="spellStart"/>
       <w:r>
@@ -2688,14 +2672,110 @@
         <w:t xml:space="preserve"> UML</w:t>
       </w:r>
       <w:r>
-        <w:t xml:space="preserve"> (</w:t>
-      </w:r>
-      <w:r>
-        <w:t>generico, interfacce, model</w:t>
-      </w:r>
-      <w:r>
-        <w:t>) del proprio gioco.</w:t>
-      </w:r>
+        <w:t xml:space="preserve"> (generico, interfacce, model) del proprio gioco.</w:t>
+      </w:r>
+    </w:p>
+    <w:p>
+      <w:pPr>
+        <w:jc w:val="both"/>
+        <w:rPr>
+          <w:rFonts w:ascii="Times New Roman" w:hAnsi="Times New Roman" w:cs="Times New Roman"/>
+          <w:sz w:val="24"/>
+          <w:szCs w:val="24"/>
+        </w:rPr>
+      </w:pPr>
+      <w:r>
+        <w:rPr>
+          <w:rFonts w:ascii="Times New Roman" w:hAnsi="Times New Roman" w:cs="Times New Roman"/>
+          <w:sz w:val="24"/>
+          <w:szCs w:val="24"/>
+        </w:rPr>
+        <w:t xml:space="preserve">Il gioco </w:t>
+      </w:r>
+      <w:proofErr w:type="spellStart"/>
+      <w:r>
+        <w:rPr>
+          <w:rFonts w:ascii="Times New Roman" w:hAnsi="Times New Roman" w:cs="Times New Roman"/>
+          <w:sz w:val="24"/>
+          <w:szCs w:val="24"/>
+        </w:rPr>
+        <w:t>Numerical</w:t>
+      </w:r>
+      <w:proofErr w:type="spellEnd"/>
+      <w:r>
+        <w:rPr>
+          <w:rFonts w:ascii="Times New Roman" w:hAnsi="Times New Roman" w:cs="Times New Roman"/>
+          <w:sz w:val="24"/>
+          <w:szCs w:val="24"/>
+        </w:rPr>
+        <w:t xml:space="preserve"> bond si comporrà di una griglia </w:t>
+      </w:r>
+      <w:r>
+        <w:rPr>
+          <w:rFonts w:ascii="Times New Roman" w:hAnsi="Times New Roman" w:cs="Times New Roman"/>
+          <w:sz w:val="24"/>
+          <w:szCs w:val="24"/>
+        </w:rPr>
+        <w:t xml:space="preserve">quadrata </w:t>
+      </w:r>
+      <w:r>
+        <w:rPr>
+          <w:rFonts w:ascii="Times New Roman" w:hAnsi="Times New Roman" w:cs="Times New Roman"/>
+          <w:sz w:val="24"/>
+          <w:szCs w:val="24"/>
+        </w:rPr>
+        <w:t>di blocchi. Essi possono essere collegati tra loro</w:t>
+      </w:r>
+      <w:r>
+        <w:rPr>
+          <w:rFonts w:ascii="Times New Roman" w:hAnsi="Times New Roman" w:cs="Times New Roman"/>
+          <w:sz w:val="24"/>
+          <w:szCs w:val="24"/>
+        </w:rPr>
+        <w:t>, con un massimo di due collegamenti per lato. Ogni blocco dovrà essere collegato a un certo numero di blocchi. La griglia li racchiude</w:t>
+      </w:r>
+      <w:r>
+        <w:rPr>
+          <w:rFonts w:ascii="Times New Roman" w:hAnsi="Times New Roman" w:cs="Times New Roman"/>
+          <w:sz w:val="24"/>
+          <w:szCs w:val="24"/>
+        </w:rPr>
+        <w:t>, occupandosi di sapere</w:t>
+      </w:r>
+      <w:r>
+        <w:rPr>
+          <w:rFonts w:ascii="Times New Roman" w:hAnsi="Times New Roman" w:cs="Times New Roman"/>
+          <w:sz w:val="24"/>
+          <w:szCs w:val="24"/>
+        </w:rPr>
+        <w:t xml:space="preserve"> quali blocchi sono presenti e dove, ne saprà determinare la possibilità di collegamento e </w:t>
+      </w:r>
+      <w:r>
+        <w:rPr>
+          <w:rFonts w:ascii="Times New Roman" w:hAnsi="Times New Roman" w:cs="Times New Roman"/>
+          <w:sz w:val="24"/>
+          <w:szCs w:val="24"/>
+        </w:rPr>
+        <w:t xml:space="preserve">potrà riconoscere </w:t>
+      </w:r>
+      <w:r>
+        <w:rPr>
+          <w:rFonts w:ascii="Times New Roman" w:hAnsi="Times New Roman" w:cs="Times New Roman"/>
+          <w:sz w:val="24"/>
+          <w:szCs w:val="24"/>
+        </w:rPr>
+        <w:t>il suo completamento.</w:t>
+      </w:r>
+    </w:p>
+    <w:p>
+      <w:pPr>
+        <w:jc w:val="both"/>
+        <w:rPr>
+          <w:rFonts w:ascii="Times New Roman" w:hAnsi="Times New Roman" w:cs="Times New Roman"/>
+          <w:sz w:val="24"/>
+          <w:szCs w:val="24"/>
+        </w:rPr>
+      </w:pPr>
     </w:p>
     <w:p>
       <w:pPr>
@@ -2899,27 +2979,70 @@
       <w:pPr>
         <w:rPr>
           <w:rFonts w:ascii="Times New Roman" w:hAnsi="Times New Roman" w:cs="Times New Roman"/>
-          <w:sz w:val="28"/>
-          <w:szCs w:val="28"/>
-        </w:rPr>
-      </w:pPr>
-    </w:p>
-    <w:p>
-      <w:pPr>
-        <w:rPr>
-          <w:rFonts w:ascii="Times New Roman" w:hAnsi="Times New Roman" w:cs="Times New Roman"/>
-          <w:sz w:val="28"/>
-          <w:szCs w:val="28"/>
-        </w:rPr>
-      </w:pPr>
-      <w:r>
-        <w:rPr>
-          <w:rFonts w:ascii="Times New Roman" w:hAnsi="Times New Roman" w:cs="Times New Roman"/>
-          <w:sz w:val="28"/>
-          <w:szCs w:val="28"/>
+          <w:sz w:val="40"/>
+          <w:szCs w:val="40"/>
+        </w:rPr>
+      </w:pPr>
+      <w:r>
+        <w:rPr>
+          <w:rFonts w:ascii="Times New Roman" w:hAnsi="Times New Roman" w:cs="Times New Roman"/>
+          <w:sz w:val="40"/>
+          <w:szCs w:val="40"/>
         </w:rPr>
         <w:t>Capitolo 2</w:t>
       </w:r>
+    </w:p>
+    <w:p>
+      <w:pPr>
+        <w:rPr>
+          <w:rFonts w:ascii="Times New Roman" w:hAnsi="Times New Roman" w:cs="Times New Roman"/>
+          <w:sz w:val="40"/>
+          <w:szCs w:val="40"/>
+        </w:rPr>
+      </w:pPr>
+      <w:r>
+        <w:rPr>
+          <w:rFonts w:ascii="Times New Roman" w:hAnsi="Times New Roman" w:cs="Times New Roman"/>
+          <w:sz w:val="40"/>
+          <w:szCs w:val="40"/>
+        </w:rPr>
+        <w:t>Design</w:t>
+      </w:r>
+    </w:p>
+    <w:p>
+      <w:pPr>
+        <w:rPr>
+          <w:rFonts w:ascii="Times New Roman" w:hAnsi="Times New Roman" w:cs="Times New Roman"/>
+          <w:sz w:val="40"/>
+          <w:szCs w:val="40"/>
+        </w:rPr>
+      </w:pPr>
+    </w:p>
+    <w:p>
+      <w:pPr>
+        <w:rPr>
+          <w:rFonts w:ascii="Times New Roman" w:hAnsi="Times New Roman" w:cs="Times New Roman"/>
+          <w:sz w:val="40"/>
+          <w:szCs w:val="40"/>
+        </w:rPr>
+      </w:pPr>
+      <w:r>
+        <w:rPr>
+          <w:rFonts w:ascii="Times New Roman" w:hAnsi="Times New Roman" w:cs="Times New Roman"/>
+          <w:sz w:val="40"/>
+          <w:szCs w:val="40"/>
+        </w:rPr>
+        <w:t>2.1 Architettura</w:t>
+      </w:r>
+    </w:p>
+    <w:p>
+      <w:pPr>
+        <w:rPr>
+          <w:rFonts w:ascii="Times New Roman" w:hAnsi="Times New Roman" w:cs="Times New Roman"/>
+          <w:sz w:val="24"/>
+          <w:szCs w:val="24"/>
+        </w:rPr>
+      </w:pPr>
     </w:p>
     <w:sectPr>
       <w:pgSz w:w="11906" w:h="16838"/>

</xml_diff>

<commit_message>
Some changes for the InputPanels
</commit_message>
<xml_diff>
--- a/report.docx
+++ b/report.docx
@@ -3037,10 +3037,956 @@
     </w:p>
     <w:p>
       <w:pPr>
-        <w:rPr>
-          <w:rFonts w:ascii="Times New Roman" w:hAnsi="Times New Roman" w:cs="Times New Roman"/>
-          <w:sz w:val="24"/>
-          <w:szCs w:val="24"/>
+        <w:jc w:val="both"/>
+        <w:rPr>
+          <w:rFonts w:ascii="Times New Roman" w:hAnsi="Times New Roman" w:cs="Times New Roman"/>
+          <w:sz w:val="24"/>
+          <w:szCs w:val="24"/>
+        </w:rPr>
+      </w:pPr>
+      <w:r>
+        <w:rPr>
+          <w:rFonts w:ascii="Times New Roman" w:hAnsi="Times New Roman" w:cs="Times New Roman"/>
+          <w:sz w:val="24"/>
+          <w:szCs w:val="24"/>
+        </w:rPr>
+        <w:t xml:space="preserve">L’architettura di </w:t>
+      </w:r>
+      <w:proofErr w:type="spellStart"/>
+      <w:r>
+        <w:rPr>
+          <w:rFonts w:ascii="Times New Roman" w:hAnsi="Times New Roman" w:cs="Times New Roman"/>
+          <w:sz w:val="24"/>
+          <w:szCs w:val="24"/>
+        </w:rPr>
+        <w:t>GameHub</w:t>
+      </w:r>
+      <w:proofErr w:type="spellEnd"/>
+      <w:r>
+        <w:rPr>
+          <w:rFonts w:ascii="Times New Roman" w:hAnsi="Times New Roman" w:cs="Times New Roman"/>
+          <w:sz w:val="24"/>
+          <w:szCs w:val="24"/>
+        </w:rPr>
+        <w:t xml:space="preserve"> segue il pattern architetturale MVC (Model – </w:t>
+      </w:r>
+      <w:proofErr w:type="spellStart"/>
+      <w:r>
+        <w:rPr>
+          <w:rFonts w:ascii="Times New Roman" w:hAnsi="Times New Roman" w:cs="Times New Roman"/>
+          <w:sz w:val="24"/>
+          <w:szCs w:val="24"/>
+        </w:rPr>
+        <w:t>View</w:t>
+      </w:r>
+      <w:proofErr w:type="spellEnd"/>
+      <w:r>
+        <w:rPr>
+          <w:rFonts w:ascii="Times New Roman" w:hAnsi="Times New Roman" w:cs="Times New Roman"/>
+          <w:sz w:val="24"/>
+          <w:szCs w:val="24"/>
+        </w:rPr>
+        <w:t xml:space="preserve"> – Controller).</w:t>
+      </w:r>
+    </w:p>
+    <w:p>
+      <w:pPr>
+        <w:jc w:val="both"/>
+        <w:rPr>
+          <w:rFonts w:ascii="Times New Roman" w:hAnsi="Times New Roman" w:cs="Times New Roman"/>
+          <w:sz w:val="24"/>
+          <w:szCs w:val="24"/>
+        </w:rPr>
+      </w:pPr>
+      <w:r>
+        <w:rPr>
+          <w:rFonts w:ascii="Times New Roman" w:hAnsi="Times New Roman" w:cs="Times New Roman"/>
+          <w:sz w:val="24"/>
+          <w:szCs w:val="24"/>
+        </w:rPr>
+        <w:t xml:space="preserve">Il controller dell’applicazione è il </w:t>
+      </w:r>
+      <w:proofErr w:type="spellStart"/>
+      <w:r>
+        <w:rPr>
+          <w:rFonts w:ascii="Times New Roman" w:hAnsi="Times New Roman" w:cs="Times New Roman"/>
+          <w:sz w:val="24"/>
+          <w:szCs w:val="24"/>
+        </w:rPr>
+        <w:t>MainController</w:t>
+      </w:r>
+      <w:proofErr w:type="spellEnd"/>
+      <w:r>
+        <w:rPr>
+          <w:rFonts w:ascii="Times New Roman" w:hAnsi="Times New Roman" w:cs="Times New Roman"/>
+          <w:sz w:val="24"/>
+          <w:szCs w:val="24"/>
+        </w:rPr>
+        <w:t xml:space="preserve">, che gestisce </w:t>
+      </w:r>
+      <w:r>
+        <w:rPr>
+          <w:rFonts w:ascii="Times New Roman" w:hAnsi="Times New Roman" w:cs="Times New Roman"/>
+          <w:sz w:val="24"/>
+          <w:szCs w:val="24"/>
+        </w:rPr>
+        <w:t xml:space="preserve">i menu (la </w:t>
+      </w:r>
+      <w:proofErr w:type="spellStart"/>
+      <w:r>
+        <w:rPr>
+          <w:rFonts w:ascii="Times New Roman" w:hAnsi="Times New Roman" w:cs="Times New Roman"/>
+          <w:sz w:val="24"/>
+          <w:szCs w:val="24"/>
+        </w:rPr>
+        <w:t>view</w:t>
+      </w:r>
+      <w:proofErr w:type="spellEnd"/>
+      <w:r>
+        <w:rPr>
+          <w:rFonts w:ascii="Times New Roman" w:hAnsi="Times New Roman" w:cs="Times New Roman"/>
+          <w:sz w:val="24"/>
+          <w:szCs w:val="24"/>
+        </w:rPr>
+        <w:t xml:space="preserve">) </w:t>
+      </w:r>
+      <w:r>
+        <w:rPr>
+          <w:rFonts w:ascii="Times New Roman" w:hAnsi="Times New Roman" w:cs="Times New Roman"/>
+          <w:sz w:val="24"/>
+          <w:szCs w:val="24"/>
+        </w:rPr>
+        <w:t xml:space="preserve">e il cambio di contesto tra i vari </w:t>
+      </w:r>
+      <w:proofErr w:type="spellStart"/>
+      <w:r>
+        <w:rPr>
+          <w:rFonts w:ascii="Times New Roman" w:hAnsi="Times New Roman" w:cs="Times New Roman"/>
+          <w:sz w:val="24"/>
+          <w:szCs w:val="24"/>
+        </w:rPr>
+        <w:t>GameController</w:t>
+      </w:r>
+      <w:proofErr w:type="spellEnd"/>
+      <w:r>
+        <w:rPr>
+          <w:rFonts w:ascii="Times New Roman" w:hAnsi="Times New Roman" w:cs="Times New Roman"/>
+          <w:sz w:val="24"/>
+          <w:szCs w:val="24"/>
+        </w:rPr>
+        <w:t xml:space="preserve">. </w:t>
+      </w:r>
+      <w:r>
+        <w:rPr>
+          <w:rFonts w:ascii="Times New Roman" w:hAnsi="Times New Roman" w:cs="Times New Roman"/>
+          <w:sz w:val="24"/>
+          <w:szCs w:val="24"/>
+        </w:rPr>
+        <w:t xml:space="preserve">Il </w:t>
+      </w:r>
+      <w:proofErr w:type="spellStart"/>
+      <w:r>
+        <w:rPr>
+          <w:rFonts w:ascii="Times New Roman" w:hAnsi="Times New Roman" w:cs="Times New Roman"/>
+          <w:sz w:val="24"/>
+          <w:szCs w:val="24"/>
+        </w:rPr>
+        <w:t>MainController</w:t>
+      </w:r>
+      <w:proofErr w:type="spellEnd"/>
+      <w:r>
+        <w:rPr>
+          <w:rFonts w:ascii="Times New Roman" w:hAnsi="Times New Roman" w:cs="Times New Roman"/>
+          <w:sz w:val="24"/>
+          <w:szCs w:val="24"/>
+        </w:rPr>
+        <w:t xml:space="preserve"> è di fatto un Observer dei </w:t>
+      </w:r>
+      <w:proofErr w:type="spellStart"/>
+      <w:r>
+        <w:rPr>
+          <w:rFonts w:ascii="Times New Roman" w:hAnsi="Times New Roman" w:cs="Times New Roman"/>
+          <w:sz w:val="24"/>
+          <w:szCs w:val="24"/>
+        </w:rPr>
+        <w:t>GameController</w:t>
+      </w:r>
+      <w:proofErr w:type="spellEnd"/>
+      <w:r>
+        <w:rPr>
+          <w:rFonts w:ascii="Times New Roman" w:hAnsi="Times New Roman" w:cs="Times New Roman"/>
+          <w:sz w:val="24"/>
+          <w:szCs w:val="24"/>
+        </w:rPr>
+        <w:t xml:space="preserve">, dai quali </w:t>
+      </w:r>
+      <w:r>
+        <w:rPr>
+          <w:rFonts w:ascii="Times New Roman" w:hAnsi="Times New Roman" w:cs="Times New Roman"/>
+          <w:sz w:val="24"/>
+          <w:szCs w:val="24"/>
+        </w:rPr>
+        <w:t>riceve comunicazioni circa il loro stato (</w:t>
+      </w:r>
+      <w:r>
+        <w:rPr>
+          <w:rFonts w:ascii="Times New Roman" w:hAnsi="Times New Roman" w:cs="Times New Roman"/>
+          <w:sz w:val="24"/>
+          <w:szCs w:val="24"/>
+        </w:rPr>
+        <w:t xml:space="preserve">i.e. </w:t>
+      </w:r>
+      <w:r>
+        <w:rPr>
+          <w:rFonts w:ascii="Times New Roman" w:hAnsi="Times New Roman" w:cs="Times New Roman"/>
+          <w:sz w:val="24"/>
+          <w:szCs w:val="24"/>
+        </w:rPr>
+        <w:t>gioco in pausa</w:t>
+      </w:r>
+      <w:r>
+        <w:rPr>
+          <w:rFonts w:ascii="Times New Roman" w:hAnsi="Times New Roman" w:cs="Times New Roman"/>
+          <w:sz w:val="24"/>
+          <w:szCs w:val="24"/>
+        </w:rPr>
+        <w:t>,</w:t>
+      </w:r>
+      <w:r>
+        <w:rPr>
+          <w:rFonts w:ascii="Times New Roman" w:hAnsi="Times New Roman" w:cs="Times New Roman"/>
+          <w:sz w:val="24"/>
+          <w:szCs w:val="24"/>
+        </w:rPr>
+        <w:t xml:space="preserve"> gioco finito)</w:t>
+      </w:r>
+      <w:r>
+        <w:rPr>
+          <w:rFonts w:ascii="Times New Roman" w:hAnsi="Times New Roman" w:cs="Times New Roman"/>
+          <w:sz w:val="24"/>
+          <w:szCs w:val="24"/>
+        </w:rPr>
+        <w:t>; in</w:t>
+      </w:r>
+      <w:r>
+        <w:rPr>
+          <w:rFonts w:ascii="Times New Roman" w:hAnsi="Times New Roman" w:cs="Times New Roman"/>
+          <w:sz w:val="24"/>
+          <w:szCs w:val="24"/>
+        </w:rPr>
+        <w:t xml:space="preserve"> base alle informazioni ricevute gestisce </w:t>
+      </w:r>
+      <w:r>
+        <w:rPr>
+          <w:rFonts w:ascii="Times New Roman" w:hAnsi="Times New Roman" w:cs="Times New Roman"/>
+          <w:sz w:val="24"/>
+          <w:szCs w:val="24"/>
+        </w:rPr>
+        <w:t xml:space="preserve">la </w:t>
+      </w:r>
+      <w:proofErr w:type="spellStart"/>
+      <w:r>
+        <w:rPr>
+          <w:rFonts w:ascii="Times New Roman" w:hAnsi="Times New Roman" w:cs="Times New Roman"/>
+          <w:sz w:val="24"/>
+          <w:szCs w:val="24"/>
+        </w:rPr>
+        <w:t>view</w:t>
+      </w:r>
+      <w:proofErr w:type="spellEnd"/>
+      <w:r>
+        <w:rPr>
+          <w:rFonts w:ascii="Times New Roman" w:hAnsi="Times New Roman" w:cs="Times New Roman"/>
+          <w:sz w:val="24"/>
+          <w:szCs w:val="24"/>
+        </w:rPr>
+        <w:t xml:space="preserve">. </w:t>
+      </w:r>
+      <w:r>
+        <w:rPr>
+          <w:rFonts w:ascii="Times New Roman" w:hAnsi="Times New Roman" w:cs="Times New Roman"/>
+          <w:sz w:val="24"/>
+          <w:szCs w:val="24"/>
+        </w:rPr>
+        <w:t>Essa</w:t>
+      </w:r>
+      <w:r>
+        <w:rPr>
+          <w:rFonts w:ascii="Times New Roman" w:hAnsi="Times New Roman" w:cs="Times New Roman"/>
+          <w:sz w:val="24"/>
+          <w:szCs w:val="24"/>
+        </w:rPr>
+        <w:t xml:space="preserve">, invece, </w:t>
+      </w:r>
+      <w:r>
+        <w:rPr>
+          <w:rFonts w:ascii="Times New Roman" w:hAnsi="Times New Roman" w:cs="Times New Roman"/>
+          <w:sz w:val="24"/>
+          <w:szCs w:val="24"/>
+        </w:rPr>
+        <w:t>notifica</w:t>
+      </w:r>
+      <w:r>
+        <w:rPr>
+          <w:rFonts w:ascii="Times New Roman" w:hAnsi="Times New Roman" w:cs="Times New Roman"/>
+          <w:sz w:val="24"/>
+          <w:szCs w:val="24"/>
+        </w:rPr>
+        <w:t xml:space="preserve"> al </w:t>
+      </w:r>
+      <w:proofErr w:type="spellStart"/>
+      <w:r>
+        <w:rPr>
+          <w:rFonts w:ascii="Times New Roman" w:hAnsi="Times New Roman" w:cs="Times New Roman"/>
+          <w:sz w:val="24"/>
+          <w:szCs w:val="24"/>
+        </w:rPr>
+        <w:t>MainController</w:t>
+      </w:r>
+      <w:proofErr w:type="spellEnd"/>
+      <w:r>
+        <w:rPr>
+          <w:rFonts w:ascii="Times New Roman" w:hAnsi="Times New Roman" w:cs="Times New Roman"/>
+          <w:sz w:val="24"/>
+          <w:szCs w:val="24"/>
+        </w:rPr>
+        <w:t xml:space="preserve"> le scelte dell’utente, </w:t>
+      </w:r>
+      <w:r>
+        <w:rPr>
+          <w:rFonts w:ascii="Times New Roman" w:hAnsi="Times New Roman" w:cs="Times New Roman"/>
+          <w:sz w:val="24"/>
+          <w:szCs w:val="24"/>
+        </w:rPr>
+        <w:t>il quale</w:t>
+      </w:r>
+      <w:r>
+        <w:rPr>
+          <w:rFonts w:ascii="Times New Roman" w:hAnsi="Times New Roman" w:cs="Times New Roman"/>
+          <w:sz w:val="24"/>
+          <w:szCs w:val="24"/>
+        </w:rPr>
+        <w:t xml:space="preserve"> agisce di conseguenza notificando i </w:t>
+      </w:r>
+      <w:proofErr w:type="spellStart"/>
+      <w:r>
+        <w:rPr>
+          <w:rFonts w:ascii="Times New Roman" w:hAnsi="Times New Roman" w:cs="Times New Roman"/>
+          <w:sz w:val="24"/>
+          <w:szCs w:val="24"/>
+        </w:rPr>
+        <w:t>GameController</w:t>
+      </w:r>
+      <w:proofErr w:type="spellEnd"/>
+      <w:r>
+        <w:rPr>
+          <w:rFonts w:ascii="Times New Roman" w:hAnsi="Times New Roman" w:cs="Times New Roman"/>
+          <w:sz w:val="24"/>
+          <w:szCs w:val="24"/>
+        </w:rPr>
+        <w:t xml:space="preserve"> o gestendo </w:t>
+      </w:r>
+      <w:r>
+        <w:rPr>
+          <w:rFonts w:ascii="Times New Roman" w:hAnsi="Times New Roman" w:cs="Times New Roman"/>
+          <w:sz w:val="24"/>
+          <w:szCs w:val="24"/>
+        </w:rPr>
+        <w:t xml:space="preserve">la </w:t>
+      </w:r>
+      <w:proofErr w:type="spellStart"/>
+      <w:r>
+        <w:rPr>
+          <w:rFonts w:ascii="Times New Roman" w:hAnsi="Times New Roman" w:cs="Times New Roman"/>
+          <w:sz w:val="24"/>
+          <w:szCs w:val="24"/>
+        </w:rPr>
+        <w:t>view</w:t>
+      </w:r>
+      <w:proofErr w:type="spellEnd"/>
+      <w:r>
+        <w:rPr>
+          <w:rFonts w:ascii="Times New Roman" w:hAnsi="Times New Roman" w:cs="Times New Roman"/>
+          <w:sz w:val="24"/>
+          <w:szCs w:val="24"/>
+        </w:rPr>
+        <w:t xml:space="preserve"> stessa.</w:t>
+      </w:r>
+    </w:p>
+    <w:p>
+      <w:pPr>
+        <w:jc w:val="both"/>
+        <w:rPr>
+          <w:rFonts w:ascii="Times New Roman" w:hAnsi="Times New Roman" w:cs="Times New Roman"/>
+          <w:sz w:val="24"/>
+          <w:szCs w:val="24"/>
+        </w:rPr>
+      </w:pPr>
+      <w:r>
+        <w:rPr>
+          <w:rFonts w:ascii="Times New Roman" w:hAnsi="Times New Roman" w:cs="Times New Roman"/>
+          <w:sz w:val="24"/>
+          <w:szCs w:val="24"/>
+        </w:rPr>
+        <w:t xml:space="preserve">L’architettura è progettata in modo tale da permettere l’implementazione di un gioco a partire dal </w:t>
+      </w:r>
+      <w:proofErr w:type="spellStart"/>
+      <w:r>
+        <w:rPr>
+          <w:rFonts w:ascii="Times New Roman" w:hAnsi="Times New Roman" w:cs="Times New Roman"/>
+          <w:sz w:val="24"/>
+          <w:szCs w:val="24"/>
+        </w:rPr>
+        <w:t>GameController</w:t>
+      </w:r>
+      <w:proofErr w:type="spellEnd"/>
+      <w:r>
+        <w:rPr>
+          <w:rFonts w:ascii="Times New Roman" w:hAnsi="Times New Roman" w:cs="Times New Roman"/>
+          <w:sz w:val="24"/>
+          <w:szCs w:val="24"/>
+        </w:rPr>
+        <w:t>, rendendolo responsabile del controllo del flusso di gioco</w:t>
+      </w:r>
+      <w:r>
+        <w:rPr>
+          <w:rFonts w:ascii="Times New Roman" w:hAnsi="Times New Roman" w:cs="Times New Roman"/>
+          <w:sz w:val="24"/>
+          <w:szCs w:val="24"/>
+        </w:rPr>
+        <w:t>.</w:t>
+      </w:r>
+    </w:p>
+    <w:p>
+      <w:pPr>
+        <w:jc w:val="both"/>
+        <w:rPr>
+          <w:rFonts w:ascii="Times New Roman" w:hAnsi="Times New Roman" w:cs="Times New Roman"/>
+          <w:sz w:val="24"/>
+          <w:szCs w:val="24"/>
+        </w:rPr>
+      </w:pPr>
+      <w:r>
+        <w:rPr>
+          <w:rFonts w:ascii="Times New Roman" w:hAnsi="Times New Roman" w:cs="Times New Roman"/>
+          <w:sz w:val="24"/>
+          <w:szCs w:val="24"/>
+        </w:rPr>
+        <w:t>In o</w:t>
+      </w:r>
+      <w:r>
+        <w:rPr>
+          <w:rFonts w:ascii="Times New Roman" w:hAnsi="Times New Roman" w:cs="Times New Roman"/>
+          <w:sz w:val="24"/>
+          <w:szCs w:val="24"/>
+        </w:rPr>
+        <w:t xml:space="preserve">gni gioco, presente o futuro, </w:t>
+      </w:r>
+      <w:r>
+        <w:rPr>
+          <w:rFonts w:ascii="Times New Roman" w:hAnsi="Times New Roman" w:cs="Times New Roman"/>
+          <w:sz w:val="24"/>
+          <w:szCs w:val="24"/>
+        </w:rPr>
+        <w:t xml:space="preserve">si è </w:t>
+      </w:r>
+      <w:r>
+        <w:rPr>
+          <w:rFonts w:ascii="Times New Roman" w:hAnsi="Times New Roman" w:cs="Times New Roman"/>
+          <w:sz w:val="24"/>
+          <w:szCs w:val="24"/>
+        </w:rPr>
+        <w:t xml:space="preserve">però </w:t>
+      </w:r>
+      <w:r>
+        <w:rPr>
+          <w:rFonts w:ascii="Times New Roman" w:hAnsi="Times New Roman" w:cs="Times New Roman"/>
+          <w:sz w:val="24"/>
+          <w:szCs w:val="24"/>
+        </w:rPr>
+        <w:t>liberi</w:t>
+      </w:r>
+      <w:r>
+        <w:rPr>
+          <w:rFonts w:ascii="Times New Roman" w:hAnsi="Times New Roman" w:cs="Times New Roman"/>
+          <w:sz w:val="24"/>
+          <w:szCs w:val="24"/>
+        </w:rPr>
+        <w:t xml:space="preserve"> di organizzare la </w:t>
+      </w:r>
+      <w:r>
+        <w:rPr>
+          <w:rFonts w:ascii="Times New Roman" w:hAnsi="Times New Roman" w:cs="Times New Roman"/>
+          <w:sz w:val="24"/>
+          <w:szCs w:val="24"/>
+        </w:rPr>
+        <w:t xml:space="preserve">relativa </w:t>
+      </w:r>
+      <w:r>
+        <w:rPr>
+          <w:rFonts w:ascii="Times New Roman" w:hAnsi="Times New Roman" w:cs="Times New Roman"/>
+          <w:sz w:val="24"/>
+          <w:szCs w:val="24"/>
+        </w:rPr>
+        <w:t xml:space="preserve">architettura come meglio </w:t>
+      </w:r>
+      <w:r>
+        <w:rPr>
+          <w:rFonts w:ascii="Times New Roman" w:hAnsi="Times New Roman" w:cs="Times New Roman"/>
+          <w:sz w:val="24"/>
+          <w:szCs w:val="24"/>
+        </w:rPr>
+        <w:t xml:space="preserve">si </w:t>
+      </w:r>
+      <w:r>
+        <w:rPr>
+          <w:rFonts w:ascii="Times New Roman" w:hAnsi="Times New Roman" w:cs="Times New Roman"/>
+          <w:sz w:val="24"/>
+          <w:szCs w:val="24"/>
+        </w:rPr>
+        <w:t xml:space="preserve">crede, fermo restando che la scelta consigliata è il pattern MVC, utilizzando </w:t>
+      </w:r>
+      <w:proofErr w:type="spellStart"/>
+      <w:r>
+        <w:rPr>
+          <w:rFonts w:ascii="Times New Roman" w:hAnsi="Times New Roman" w:cs="Times New Roman"/>
+          <w:sz w:val="24"/>
+          <w:szCs w:val="24"/>
+        </w:rPr>
+        <w:t>GameController</w:t>
+      </w:r>
+      <w:proofErr w:type="spellEnd"/>
+      <w:r>
+        <w:rPr>
+          <w:rFonts w:ascii="Times New Roman" w:hAnsi="Times New Roman" w:cs="Times New Roman"/>
+          <w:sz w:val="24"/>
+          <w:szCs w:val="24"/>
+        </w:rPr>
+        <w:t xml:space="preserve"> come controller del gioco, </w:t>
+      </w:r>
+      <w:proofErr w:type="spellStart"/>
+      <w:r>
+        <w:rPr>
+          <w:rFonts w:ascii="Times New Roman" w:hAnsi="Times New Roman" w:cs="Times New Roman"/>
+          <w:sz w:val="24"/>
+          <w:szCs w:val="24"/>
+        </w:rPr>
+        <w:t>GameView</w:t>
+      </w:r>
+      <w:proofErr w:type="spellEnd"/>
+      <w:r>
+        <w:rPr>
+          <w:rFonts w:ascii="Times New Roman" w:hAnsi="Times New Roman" w:cs="Times New Roman"/>
+          <w:sz w:val="24"/>
+          <w:szCs w:val="24"/>
+        </w:rPr>
+        <w:t xml:space="preserve"> come </w:t>
+      </w:r>
+      <w:proofErr w:type="spellStart"/>
+      <w:r>
+        <w:rPr>
+          <w:rFonts w:ascii="Times New Roman" w:hAnsi="Times New Roman" w:cs="Times New Roman"/>
+          <w:sz w:val="24"/>
+          <w:szCs w:val="24"/>
+        </w:rPr>
+        <w:t>view</w:t>
+      </w:r>
+      <w:proofErr w:type="spellEnd"/>
+      <w:r>
+        <w:rPr>
+          <w:rFonts w:ascii="Times New Roman" w:hAnsi="Times New Roman" w:cs="Times New Roman"/>
+          <w:sz w:val="24"/>
+          <w:szCs w:val="24"/>
+        </w:rPr>
+        <w:t xml:space="preserve">, e il proprio model. Infatti, l’interfaccia </w:t>
+      </w:r>
+      <w:proofErr w:type="spellStart"/>
+      <w:r>
+        <w:rPr>
+          <w:rFonts w:ascii="Times New Roman" w:hAnsi="Times New Roman" w:cs="Times New Roman"/>
+          <w:sz w:val="24"/>
+          <w:szCs w:val="24"/>
+        </w:rPr>
+        <w:t>GameController</w:t>
+      </w:r>
+      <w:proofErr w:type="spellEnd"/>
+      <w:r>
+        <w:rPr>
+          <w:rFonts w:ascii="Times New Roman" w:hAnsi="Times New Roman" w:cs="Times New Roman"/>
+          <w:sz w:val="24"/>
+          <w:szCs w:val="24"/>
+        </w:rPr>
+        <w:t xml:space="preserve"> è progettata per essere utilizzata per interfacciare la </w:t>
+      </w:r>
+      <w:proofErr w:type="spellStart"/>
+      <w:r>
+        <w:rPr>
+          <w:rFonts w:ascii="Times New Roman" w:hAnsi="Times New Roman" w:cs="Times New Roman"/>
+          <w:sz w:val="24"/>
+          <w:szCs w:val="24"/>
+        </w:rPr>
+        <w:t>GameView</w:t>
+      </w:r>
+      <w:proofErr w:type="spellEnd"/>
+      <w:r>
+        <w:rPr>
+          <w:rFonts w:ascii="Times New Roman" w:hAnsi="Times New Roman" w:cs="Times New Roman"/>
+          <w:sz w:val="24"/>
+          <w:szCs w:val="24"/>
+        </w:rPr>
+        <w:t xml:space="preserve"> </w:t>
+      </w:r>
+      <w:r>
+        <w:rPr>
+          <w:rFonts w:ascii="Times New Roman" w:hAnsi="Times New Roman" w:cs="Times New Roman"/>
+          <w:sz w:val="24"/>
+          <w:szCs w:val="24"/>
+        </w:rPr>
+        <w:t>con il</w:t>
+      </w:r>
+      <w:r>
+        <w:rPr>
+          <w:rFonts w:ascii="Times New Roman" w:hAnsi="Times New Roman" w:cs="Times New Roman"/>
+          <w:sz w:val="24"/>
+          <w:szCs w:val="24"/>
+        </w:rPr>
+        <w:t xml:space="preserve"> model, senza alcun riferimento esplicito a determinate implementazioni</w:t>
+      </w:r>
+      <w:r>
+        <w:rPr>
+          <w:rFonts w:ascii="Times New Roman" w:hAnsi="Times New Roman" w:cs="Times New Roman"/>
+          <w:sz w:val="24"/>
+          <w:szCs w:val="24"/>
+        </w:rPr>
+        <w:t xml:space="preserve"> degli stessi.</w:t>
+      </w:r>
+    </w:p>
+    <w:p>
+      <w:pPr>
+        <w:jc w:val="both"/>
+        <w:rPr>
+          <w:rFonts w:ascii="Times New Roman" w:hAnsi="Times New Roman" w:cs="Times New Roman"/>
+          <w:sz w:val="24"/>
+          <w:szCs w:val="24"/>
+        </w:rPr>
+      </w:pPr>
+      <w:r>
+        <w:rPr>
+          <w:rFonts w:ascii="Times New Roman" w:hAnsi="Times New Roman" w:cs="Times New Roman"/>
+          <w:sz w:val="24"/>
+          <w:szCs w:val="24"/>
+        </w:rPr>
+        <w:t>I vantaggi nell’adottare questa architettura sono i seguenti:</w:t>
+      </w:r>
+    </w:p>
+    <w:p>
+      <w:pPr>
+        <w:pStyle w:val="Paragrafoelenco"/>
+        <w:numPr>
+          <w:ilvl w:val="0"/>
+          <w:numId w:val="8"/>
+        </w:numPr>
+        <w:jc w:val="both"/>
+        <w:rPr>
+          <w:rFonts w:ascii="Times New Roman" w:hAnsi="Times New Roman" w:cs="Times New Roman"/>
+          <w:sz w:val="24"/>
+          <w:szCs w:val="24"/>
+          <w:u w:val="single"/>
+        </w:rPr>
+      </w:pPr>
+      <w:r>
+        <w:rPr>
+          <w:rFonts w:ascii="Times New Roman" w:hAnsi="Times New Roman" w:cs="Times New Roman"/>
+          <w:sz w:val="24"/>
+          <w:szCs w:val="24"/>
+        </w:rPr>
+        <w:t xml:space="preserve">Facilità nel modificare o estendere le interazioni </w:t>
+      </w:r>
+      <w:r>
+        <w:rPr>
+          <w:rFonts w:ascii="Times New Roman" w:hAnsi="Times New Roman" w:cs="Times New Roman"/>
+          <w:sz w:val="24"/>
+          <w:szCs w:val="24"/>
+        </w:rPr>
+        <w:t xml:space="preserve">tra i </w:t>
+      </w:r>
+      <w:proofErr w:type="spellStart"/>
+      <w:r>
+        <w:rPr>
+          <w:rFonts w:ascii="Times New Roman" w:hAnsi="Times New Roman" w:cs="Times New Roman"/>
+          <w:sz w:val="24"/>
+          <w:szCs w:val="24"/>
+        </w:rPr>
+        <w:t>GameController</w:t>
+      </w:r>
+      <w:proofErr w:type="spellEnd"/>
+      <w:r>
+        <w:rPr>
+          <w:rFonts w:ascii="Times New Roman" w:hAnsi="Times New Roman" w:cs="Times New Roman"/>
+          <w:sz w:val="24"/>
+          <w:szCs w:val="24"/>
+        </w:rPr>
+        <w:t xml:space="preserve"> e </w:t>
+      </w:r>
+      <w:r>
+        <w:rPr>
+          <w:rFonts w:ascii="Times New Roman" w:hAnsi="Times New Roman" w:cs="Times New Roman"/>
+          <w:sz w:val="24"/>
+          <w:szCs w:val="24"/>
+        </w:rPr>
+        <w:t xml:space="preserve">la </w:t>
+      </w:r>
+      <w:proofErr w:type="spellStart"/>
+      <w:r>
+        <w:rPr>
+          <w:rFonts w:ascii="Times New Roman" w:hAnsi="Times New Roman" w:cs="Times New Roman"/>
+          <w:sz w:val="24"/>
+          <w:szCs w:val="24"/>
+        </w:rPr>
+        <w:t>view</w:t>
+      </w:r>
+      <w:proofErr w:type="spellEnd"/>
+      <w:r>
+        <w:rPr>
+          <w:rFonts w:ascii="Times New Roman" w:hAnsi="Times New Roman" w:cs="Times New Roman"/>
+          <w:sz w:val="24"/>
+          <w:szCs w:val="24"/>
+        </w:rPr>
+        <w:t xml:space="preserve"> dei</w:t>
+      </w:r>
+      <w:r>
+        <w:rPr>
+          <w:rFonts w:ascii="Times New Roman" w:hAnsi="Times New Roman" w:cs="Times New Roman"/>
+          <w:sz w:val="24"/>
+          <w:szCs w:val="24"/>
+        </w:rPr>
+        <w:t xml:space="preserve"> menu, grazie al fatto che i </w:t>
+      </w:r>
+      <w:proofErr w:type="spellStart"/>
+      <w:r>
+        <w:rPr>
+          <w:rFonts w:ascii="Times New Roman" w:hAnsi="Times New Roman" w:cs="Times New Roman"/>
+          <w:sz w:val="24"/>
+          <w:szCs w:val="24"/>
+        </w:rPr>
+        <w:t>GameController</w:t>
+      </w:r>
+      <w:proofErr w:type="spellEnd"/>
+      <w:r>
+        <w:rPr>
+          <w:rFonts w:ascii="Times New Roman" w:hAnsi="Times New Roman" w:cs="Times New Roman"/>
+          <w:sz w:val="24"/>
+          <w:szCs w:val="24"/>
+        </w:rPr>
+        <w:t xml:space="preserve"> interagiscono con ess</w:t>
+      </w:r>
+      <w:r>
+        <w:rPr>
+          <w:rFonts w:ascii="Times New Roman" w:hAnsi="Times New Roman" w:cs="Times New Roman"/>
+          <w:sz w:val="24"/>
+          <w:szCs w:val="24"/>
+        </w:rPr>
+        <w:t>a</w:t>
+      </w:r>
+      <w:r>
+        <w:rPr>
+          <w:rFonts w:ascii="Times New Roman" w:hAnsi="Times New Roman" w:cs="Times New Roman"/>
+          <w:sz w:val="24"/>
+          <w:szCs w:val="24"/>
+        </w:rPr>
+        <w:t xml:space="preserve"> solo </w:t>
+      </w:r>
+      <w:r>
+        <w:rPr>
+          <w:rFonts w:ascii="Times New Roman" w:hAnsi="Times New Roman" w:cs="Times New Roman"/>
+          <w:sz w:val="24"/>
+          <w:szCs w:val="24"/>
+        </w:rPr>
+        <w:t>attraverso il</w:t>
+      </w:r>
+      <w:r>
+        <w:rPr>
+          <w:rFonts w:ascii="Times New Roman" w:hAnsi="Times New Roman" w:cs="Times New Roman"/>
+          <w:sz w:val="24"/>
+          <w:szCs w:val="24"/>
+        </w:rPr>
+        <w:t xml:space="preserve"> </w:t>
+      </w:r>
+      <w:proofErr w:type="spellStart"/>
+      <w:r>
+        <w:rPr>
+          <w:rFonts w:ascii="Times New Roman" w:hAnsi="Times New Roman" w:cs="Times New Roman"/>
+          <w:sz w:val="24"/>
+          <w:szCs w:val="24"/>
+        </w:rPr>
+        <w:t>MainController</w:t>
+      </w:r>
+      <w:proofErr w:type="spellEnd"/>
+    </w:p>
+    <w:p>
+      <w:pPr>
+        <w:pStyle w:val="Paragrafoelenco"/>
+        <w:numPr>
+          <w:ilvl w:val="0"/>
+          <w:numId w:val="8"/>
+        </w:numPr>
+        <w:jc w:val="both"/>
+        <w:rPr>
+          <w:rFonts w:ascii="Times New Roman" w:hAnsi="Times New Roman" w:cs="Times New Roman"/>
+          <w:sz w:val="24"/>
+          <w:szCs w:val="24"/>
+          <w:u w:val="single"/>
+        </w:rPr>
+      </w:pPr>
+      <w:r>
+        <w:rPr>
+          <w:rFonts w:ascii="Times New Roman" w:hAnsi="Times New Roman" w:cs="Times New Roman"/>
+          <w:sz w:val="24"/>
+          <w:szCs w:val="24"/>
+        </w:rPr>
+        <w:t xml:space="preserve">In caso di sostituzione </w:t>
+      </w:r>
+      <w:r>
+        <w:rPr>
+          <w:rFonts w:ascii="Times New Roman" w:hAnsi="Times New Roman" w:cs="Times New Roman"/>
+          <w:sz w:val="24"/>
+          <w:szCs w:val="24"/>
+        </w:rPr>
+        <w:t xml:space="preserve">in blocco </w:t>
+      </w:r>
+      <w:r>
+        <w:rPr>
+          <w:rFonts w:ascii="Times New Roman" w:hAnsi="Times New Roman" w:cs="Times New Roman"/>
+          <w:sz w:val="24"/>
+          <w:szCs w:val="24"/>
+        </w:rPr>
+        <w:t xml:space="preserve">dell’implementazione della </w:t>
+      </w:r>
+      <w:proofErr w:type="spellStart"/>
+      <w:r>
+        <w:rPr>
+          <w:rFonts w:ascii="Times New Roman" w:hAnsi="Times New Roman" w:cs="Times New Roman"/>
+          <w:sz w:val="24"/>
+          <w:szCs w:val="24"/>
+        </w:rPr>
+        <w:t>view</w:t>
+      </w:r>
+      <w:proofErr w:type="spellEnd"/>
+      <w:r>
+        <w:rPr>
+          <w:rFonts w:ascii="Times New Roman" w:hAnsi="Times New Roman" w:cs="Times New Roman"/>
+          <w:sz w:val="24"/>
+          <w:szCs w:val="24"/>
+        </w:rPr>
+        <w:t xml:space="preserve"> dei menu, nessuna modifica andrà fatta al </w:t>
+      </w:r>
+      <w:proofErr w:type="spellStart"/>
+      <w:r>
+        <w:rPr>
+          <w:rFonts w:ascii="Times New Roman" w:hAnsi="Times New Roman" w:cs="Times New Roman"/>
+          <w:sz w:val="24"/>
+          <w:szCs w:val="24"/>
+        </w:rPr>
+        <w:t>MainController</w:t>
+      </w:r>
+      <w:proofErr w:type="spellEnd"/>
+      <w:r>
+        <w:rPr>
+          <w:rFonts w:ascii="Times New Roman" w:hAnsi="Times New Roman" w:cs="Times New Roman"/>
+          <w:sz w:val="24"/>
+          <w:szCs w:val="24"/>
+        </w:rPr>
+        <w:t xml:space="preserve">, né tanto meno ai </w:t>
+      </w:r>
+      <w:proofErr w:type="spellStart"/>
+      <w:r>
+        <w:rPr>
+          <w:rFonts w:ascii="Times New Roman" w:hAnsi="Times New Roman" w:cs="Times New Roman"/>
+          <w:sz w:val="24"/>
+          <w:szCs w:val="24"/>
+        </w:rPr>
+        <w:t>GameController</w:t>
+      </w:r>
+      <w:proofErr w:type="spellEnd"/>
+      <w:r>
+        <w:rPr>
+          <w:rFonts w:ascii="Times New Roman" w:hAnsi="Times New Roman" w:cs="Times New Roman"/>
+          <w:sz w:val="24"/>
+          <w:szCs w:val="24"/>
+        </w:rPr>
+        <w:t xml:space="preserve">. Diverso è il caso della </w:t>
+      </w:r>
+      <w:proofErr w:type="spellStart"/>
+      <w:r>
+        <w:rPr>
+          <w:rFonts w:ascii="Times New Roman" w:hAnsi="Times New Roman" w:cs="Times New Roman"/>
+          <w:sz w:val="24"/>
+          <w:szCs w:val="24"/>
+        </w:rPr>
+        <w:t>GameView</w:t>
+      </w:r>
+      <w:proofErr w:type="spellEnd"/>
+      <w:r>
+        <w:rPr>
+          <w:rFonts w:ascii="Times New Roman" w:hAnsi="Times New Roman" w:cs="Times New Roman"/>
+          <w:sz w:val="24"/>
+          <w:szCs w:val="24"/>
+        </w:rPr>
+        <w:t xml:space="preserve">, la </w:t>
+      </w:r>
+      <w:r>
+        <w:rPr>
+          <w:rFonts w:ascii="Times New Roman" w:hAnsi="Times New Roman" w:cs="Times New Roman"/>
+          <w:sz w:val="24"/>
+          <w:szCs w:val="24"/>
+        </w:rPr>
+        <w:t>cui gestione dell’implementazione</w:t>
+      </w:r>
+      <w:r>
+        <w:rPr>
+          <w:rFonts w:ascii="Times New Roman" w:hAnsi="Times New Roman" w:cs="Times New Roman"/>
+          <w:sz w:val="24"/>
+          <w:szCs w:val="24"/>
+        </w:rPr>
+        <w:t xml:space="preserve"> rientra </w:t>
+      </w:r>
+      <w:r>
+        <w:rPr>
+          <w:rFonts w:ascii="Times New Roman" w:hAnsi="Times New Roman" w:cs="Times New Roman"/>
+          <w:sz w:val="24"/>
+          <w:szCs w:val="24"/>
+        </w:rPr>
+        <w:t xml:space="preserve">nel pattern architetturale </w:t>
+      </w:r>
+      <w:r>
+        <w:rPr>
+          <w:rFonts w:ascii="Times New Roman" w:hAnsi="Times New Roman" w:cs="Times New Roman"/>
+          <w:sz w:val="24"/>
+          <w:szCs w:val="24"/>
+        </w:rPr>
+        <w:t xml:space="preserve">scelto nel </w:t>
+      </w:r>
+      <w:r>
+        <w:rPr>
+          <w:rFonts w:ascii="Times New Roman" w:hAnsi="Times New Roman" w:cs="Times New Roman"/>
+          <w:sz w:val="24"/>
+          <w:szCs w:val="24"/>
+        </w:rPr>
+        <w:t>singolo gioco</w:t>
+      </w:r>
+    </w:p>
+    <w:p>
+      <w:pPr>
+        <w:pStyle w:val="Paragrafoelenco"/>
+        <w:numPr>
+          <w:ilvl w:val="0"/>
+          <w:numId w:val="8"/>
+        </w:numPr>
+        <w:rPr>
+          <w:rFonts w:ascii="Times New Roman" w:hAnsi="Times New Roman" w:cs="Times New Roman"/>
+          <w:sz w:val="24"/>
+          <w:szCs w:val="24"/>
+          <w:u w:val="single"/>
         </w:rPr>
       </w:pPr>
     </w:p>
@@ -3622,6 +4568,119 @@
     </w:lvl>
   </w:abstractNum>
   <w:abstractNum w:abstractNumId="5" w15:restartNumberingAfterBreak="0">
+    <w:nsid w:val="3ACA0897"/>
+    <w:multiLevelType w:val="hybridMultilevel"/>
+    <w:tmpl w:val="786AEDE8"/>
+    <w:lvl w:ilvl="0" w:tplc="04100001">
+      <w:start w:val="1"/>
+      <w:numFmt w:val="bullet"/>
+      <w:lvlText w:val=""/>
+      <w:lvlJc w:val="left"/>
+      <w:pPr>
+        <w:ind w:left="720" w:hanging="360"/>
+      </w:pPr>
+      <w:rPr>
+        <w:rFonts w:ascii="Symbol" w:hAnsi="Symbol" w:hint="default"/>
+      </w:rPr>
+    </w:lvl>
+    <w:lvl w:ilvl="1" w:tplc="04100003" w:tentative="1">
+      <w:start w:val="1"/>
+      <w:numFmt w:val="bullet"/>
+      <w:lvlText w:val="o"/>
+      <w:lvlJc w:val="left"/>
+      <w:pPr>
+        <w:ind w:left="1440" w:hanging="360"/>
+      </w:pPr>
+      <w:rPr>
+        <w:rFonts w:ascii="Courier New" w:hAnsi="Courier New" w:cs="Courier New" w:hint="default"/>
+      </w:rPr>
+    </w:lvl>
+    <w:lvl w:ilvl="2" w:tplc="04100005" w:tentative="1">
+      <w:start w:val="1"/>
+      <w:numFmt w:val="bullet"/>
+      <w:lvlText w:val=""/>
+      <w:lvlJc w:val="left"/>
+      <w:pPr>
+        <w:ind w:left="2160" w:hanging="360"/>
+      </w:pPr>
+      <w:rPr>
+        <w:rFonts w:ascii="Wingdings" w:hAnsi="Wingdings" w:hint="default"/>
+      </w:rPr>
+    </w:lvl>
+    <w:lvl w:ilvl="3" w:tplc="04100001" w:tentative="1">
+      <w:start w:val="1"/>
+      <w:numFmt w:val="bullet"/>
+      <w:lvlText w:val=""/>
+      <w:lvlJc w:val="left"/>
+      <w:pPr>
+        <w:ind w:left="2880" w:hanging="360"/>
+      </w:pPr>
+      <w:rPr>
+        <w:rFonts w:ascii="Symbol" w:hAnsi="Symbol" w:hint="default"/>
+      </w:rPr>
+    </w:lvl>
+    <w:lvl w:ilvl="4" w:tplc="04100003" w:tentative="1">
+      <w:start w:val="1"/>
+      <w:numFmt w:val="bullet"/>
+      <w:lvlText w:val="o"/>
+      <w:lvlJc w:val="left"/>
+      <w:pPr>
+        <w:ind w:left="3600" w:hanging="360"/>
+      </w:pPr>
+      <w:rPr>
+        <w:rFonts w:ascii="Courier New" w:hAnsi="Courier New" w:cs="Courier New" w:hint="default"/>
+      </w:rPr>
+    </w:lvl>
+    <w:lvl w:ilvl="5" w:tplc="04100005" w:tentative="1">
+      <w:start w:val="1"/>
+      <w:numFmt w:val="bullet"/>
+      <w:lvlText w:val=""/>
+      <w:lvlJc w:val="left"/>
+      <w:pPr>
+        <w:ind w:left="4320" w:hanging="360"/>
+      </w:pPr>
+      <w:rPr>
+        <w:rFonts w:ascii="Wingdings" w:hAnsi="Wingdings" w:hint="default"/>
+      </w:rPr>
+    </w:lvl>
+    <w:lvl w:ilvl="6" w:tplc="04100001" w:tentative="1">
+      <w:start w:val="1"/>
+      <w:numFmt w:val="bullet"/>
+      <w:lvlText w:val=""/>
+      <w:lvlJc w:val="left"/>
+      <w:pPr>
+        <w:ind w:left="5040" w:hanging="360"/>
+      </w:pPr>
+      <w:rPr>
+        <w:rFonts w:ascii="Symbol" w:hAnsi="Symbol" w:hint="default"/>
+      </w:rPr>
+    </w:lvl>
+    <w:lvl w:ilvl="7" w:tplc="04100003" w:tentative="1">
+      <w:start w:val="1"/>
+      <w:numFmt w:val="bullet"/>
+      <w:lvlText w:val="o"/>
+      <w:lvlJc w:val="left"/>
+      <w:pPr>
+        <w:ind w:left="5760" w:hanging="360"/>
+      </w:pPr>
+      <w:rPr>
+        <w:rFonts w:ascii="Courier New" w:hAnsi="Courier New" w:cs="Courier New" w:hint="default"/>
+      </w:rPr>
+    </w:lvl>
+    <w:lvl w:ilvl="8" w:tplc="04100005" w:tentative="1">
+      <w:start w:val="1"/>
+      <w:numFmt w:val="bullet"/>
+      <w:lvlText w:val=""/>
+      <w:lvlJc w:val="left"/>
+      <w:pPr>
+        <w:ind w:left="6480" w:hanging="360"/>
+      </w:pPr>
+      <w:rPr>
+        <w:rFonts w:ascii="Wingdings" w:hAnsi="Wingdings" w:hint="default"/>
+      </w:rPr>
+    </w:lvl>
+  </w:abstractNum>
+  <w:abstractNum w:abstractNumId="6" w15:restartNumberingAfterBreak="0">
     <w:nsid w:val="3FC6628D"/>
     <w:multiLevelType w:val="hybridMultilevel"/>
     <w:tmpl w:val="1492A0D6"/>
@@ -3734,7 +4793,120 @@
       </w:rPr>
     </w:lvl>
   </w:abstractNum>
-  <w:abstractNum w:abstractNumId="6" w15:restartNumberingAfterBreak="0">
+  <w:abstractNum w:abstractNumId="7" w15:restartNumberingAfterBreak="0">
+    <w:nsid w:val="5E005E42"/>
+    <w:multiLevelType w:val="hybridMultilevel"/>
+    <w:tmpl w:val="B25AD96C"/>
+    <w:lvl w:ilvl="0" w:tplc="04100001">
+      <w:start w:val="1"/>
+      <w:numFmt w:val="bullet"/>
+      <w:lvlText w:val=""/>
+      <w:lvlJc w:val="left"/>
+      <w:pPr>
+        <w:ind w:left="720" w:hanging="360"/>
+      </w:pPr>
+      <w:rPr>
+        <w:rFonts w:ascii="Symbol" w:hAnsi="Symbol" w:hint="default"/>
+      </w:rPr>
+    </w:lvl>
+    <w:lvl w:ilvl="1" w:tplc="04100003" w:tentative="1">
+      <w:start w:val="1"/>
+      <w:numFmt w:val="bullet"/>
+      <w:lvlText w:val="o"/>
+      <w:lvlJc w:val="left"/>
+      <w:pPr>
+        <w:ind w:left="1440" w:hanging="360"/>
+      </w:pPr>
+      <w:rPr>
+        <w:rFonts w:ascii="Courier New" w:hAnsi="Courier New" w:cs="Courier New" w:hint="default"/>
+      </w:rPr>
+    </w:lvl>
+    <w:lvl w:ilvl="2" w:tplc="04100005" w:tentative="1">
+      <w:start w:val="1"/>
+      <w:numFmt w:val="bullet"/>
+      <w:lvlText w:val=""/>
+      <w:lvlJc w:val="left"/>
+      <w:pPr>
+        <w:ind w:left="2160" w:hanging="360"/>
+      </w:pPr>
+      <w:rPr>
+        <w:rFonts w:ascii="Wingdings" w:hAnsi="Wingdings" w:hint="default"/>
+      </w:rPr>
+    </w:lvl>
+    <w:lvl w:ilvl="3" w:tplc="04100001" w:tentative="1">
+      <w:start w:val="1"/>
+      <w:numFmt w:val="bullet"/>
+      <w:lvlText w:val=""/>
+      <w:lvlJc w:val="left"/>
+      <w:pPr>
+        <w:ind w:left="2880" w:hanging="360"/>
+      </w:pPr>
+      <w:rPr>
+        <w:rFonts w:ascii="Symbol" w:hAnsi="Symbol" w:hint="default"/>
+      </w:rPr>
+    </w:lvl>
+    <w:lvl w:ilvl="4" w:tplc="04100003" w:tentative="1">
+      <w:start w:val="1"/>
+      <w:numFmt w:val="bullet"/>
+      <w:lvlText w:val="o"/>
+      <w:lvlJc w:val="left"/>
+      <w:pPr>
+        <w:ind w:left="3600" w:hanging="360"/>
+      </w:pPr>
+      <w:rPr>
+        <w:rFonts w:ascii="Courier New" w:hAnsi="Courier New" w:cs="Courier New" w:hint="default"/>
+      </w:rPr>
+    </w:lvl>
+    <w:lvl w:ilvl="5" w:tplc="04100005" w:tentative="1">
+      <w:start w:val="1"/>
+      <w:numFmt w:val="bullet"/>
+      <w:lvlText w:val=""/>
+      <w:lvlJc w:val="left"/>
+      <w:pPr>
+        <w:ind w:left="4320" w:hanging="360"/>
+      </w:pPr>
+      <w:rPr>
+        <w:rFonts w:ascii="Wingdings" w:hAnsi="Wingdings" w:hint="default"/>
+      </w:rPr>
+    </w:lvl>
+    <w:lvl w:ilvl="6" w:tplc="04100001" w:tentative="1">
+      <w:start w:val="1"/>
+      <w:numFmt w:val="bullet"/>
+      <w:lvlText w:val=""/>
+      <w:lvlJc w:val="left"/>
+      <w:pPr>
+        <w:ind w:left="5040" w:hanging="360"/>
+      </w:pPr>
+      <w:rPr>
+        <w:rFonts w:ascii="Symbol" w:hAnsi="Symbol" w:hint="default"/>
+      </w:rPr>
+    </w:lvl>
+    <w:lvl w:ilvl="7" w:tplc="04100003" w:tentative="1">
+      <w:start w:val="1"/>
+      <w:numFmt w:val="bullet"/>
+      <w:lvlText w:val="o"/>
+      <w:lvlJc w:val="left"/>
+      <w:pPr>
+        <w:ind w:left="5760" w:hanging="360"/>
+      </w:pPr>
+      <w:rPr>
+        <w:rFonts w:ascii="Courier New" w:hAnsi="Courier New" w:cs="Courier New" w:hint="default"/>
+      </w:rPr>
+    </w:lvl>
+    <w:lvl w:ilvl="8" w:tplc="04100005" w:tentative="1">
+      <w:start w:val="1"/>
+      <w:numFmt w:val="bullet"/>
+      <w:lvlText w:val=""/>
+      <w:lvlJc w:val="left"/>
+      <w:pPr>
+        <w:ind w:left="6480" w:hanging="360"/>
+      </w:pPr>
+      <w:rPr>
+        <w:rFonts w:ascii="Wingdings" w:hAnsi="Wingdings" w:hint="default"/>
+      </w:rPr>
+    </w:lvl>
+  </w:abstractNum>
+  <w:abstractNum w:abstractNumId="8" w15:restartNumberingAfterBreak="0">
     <w:nsid w:val="64F97A30"/>
     <w:multiLevelType w:val="hybridMultilevel"/>
     <w:tmpl w:val="914A415A"/>
@@ -3860,13 +5032,19 @@
     <w:abstractNumId w:val="1"/>
   </w:num>
   <w:num w:numId="5" w16cid:durableId="878055137">
-    <w:abstractNumId w:val="5"/>
+    <w:abstractNumId w:val="6"/>
   </w:num>
   <w:num w:numId="6" w16cid:durableId="525218512">
     <w:abstractNumId w:val="4"/>
   </w:num>
   <w:num w:numId="7" w16cid:durableId="1340809348">
-    <w:abstractNumId w:val="6"/>
+    <w:abstractNumId w:val="8"/>
+  </w:num>
+  <w:num w:numId="8" w16cid:durableId="1874658285">
+    <w:abstractNumId w:val="5"/>
+  </w:num>
+  <w:num w:numId="9" w16cid:durableId="1894270125">
+    <w:abstractNumId w:val="7"/>
   </w:num>
 </w:numbering>
 </file>

</xml_diff>

<commit_message>
Update report and minor changes
</commit_message>
<xml_diff>
--- a/report.docx
+++ b/report.docx
@@ -694,25 +694,7 @@
           <w:sz w:val="24"/>
           <w:szCs w:val="24"/>
         </w:rPr>
-        <w:t xml:space="preserve">2.1 Architettura . . . . . . . . . . . . . . . . . . . . . . . . </w:t>
-      </w:r>
-      <w:proofErr w:type="gramStart"/>
-      <w:r>
-        <w:rPr>
-          <w:rFonts w:ascii="Times New Roman" w:hAnsi="Times New Roman" w:cs="Times New Roman"/>
-          <w:sz w:val="24"/>
-          <w:szCs w:val="24"/>
-        </w:rPr>
-        <w:t>. . . .</w:t>
-      </w:r>
-      <w:proofErr w:type="gramEnd"/>
-      <w:r>
-        <w:rPr>
-          <w:rFonts w:ascii="Times New Roman" w:hAnsi="Times New Roman" w:cs="Times New Roman"/>
-          <w:sz w:val="24"/>
-          <w:szCs w:val="24"/>
-        </w:rPr>
-        <w:t xml:space="preserve"> </w:t>
+        <w:t xml:space="preserve">2.1 Architettura . . . . . . . . . . . . . . . . . . . . . . . . . . . . </w:t>
       </w:r>
       <w:r>
         <w:rPr>
@@ -3722,33 +3704,15 @@
           <w:sz w:val="24"/>
           <w:szCs w:val="24"/>
         </w:rPr>
-        <w:t xml:space="preserve">con </w:t>
-      </w:r>
-      <w:proofErr w:type="gramStart"/>
-      <w:r>
-        <w:rPr>
-          <w:rFonts w:ascii="Times New Roman" w:hAnsi="Times New Roman" w:cs="Times New Roman"/>
-          <w:sz w:val="24"/>
-          <w:szCs w:val="24"/>
-        </w:rPr>
-        <w:t>il</w:t>
-      </w:r>
-      <w:r>
-        <w:rPr>
-          <w:rFonts w:ascii="Times New Roman" w:hAnsi="Times New Roman" w:cs="Times New Roman"/>
-          <w:sz w:val="24"/>
-          <w:szCs w:val="24"/>
-        </w:rPr>
-        <w:t xml:space="preserve"> model</w:t>
-      </w:r>
-      <w:proofErr w:type="gramEnd"/>
-      <w:r>
-        <w:rPr>
-          <w:rFonts w:ascii="Times New Roman" w:hAnsi="Times New Roman" w:cs="Times New Roman"/>
-          <w:sz w:val="24"/>
-          <w:szCs w:val="24"/>
-        </w:rPr>
-        <w:t>, senza alcun riferimento esplicito a determinate implementazioni</w:t>
+        <w:t>con il</w:t>
+      </w:r>
+      <w:r>
+        <w:rPr>
+          <w:rFonts w:ascii="Times New Roman" w:hAnsi="Times New Roman" w:cs="Times New Roman"/>
+          <w:sz w:val="24"/>
+          <w:szCs w:val="24"/>
+        </w:rPr>
+        <w:t xml:space="preserve"> model, senza alcun riferimento esplicito a determinate implementazioni</w:t>
       </w:r>
       <w:r>
         <w:rPr>
@@ -9067,21 +9031,7 @@
           <w:rFonts w:ascii="Times New Roman" w:hAnsi="Times New Roman" w:cs="Times New Roman"/>
           <w:sz w:val="24"/>
         </w:rPr>
-        <w:t xml:space="preserve"> che consentono </w:t>
-      </w:r>
-      <w:r>
-        <w:rPr>
-          <w:rFonts w:ascii="Times New Roman" w:hAnsi="Times New Roman" w:cs="Times New Roman"/>
-          <w:sz w:val="24"/>
-        </w:rPr>
-        <w:t>al</w:t>
-      </w:r>
-      <w:r>
-        <w:rPr>
-          <w:rFonts w:ascii="Times New Roman" w:hAnsi="Times New Roman" w:cs="Times New Roman"/>
-          <w:sz w:val="24"/>
-        </w:rPr>
-        <w:t xml:space="preserve">la </w:t>
+        <w:t xml:space="preserve"> che consentono alla </w:t>
       </w:r>
       <w:proofErr w:type="spellStart"/>
       <w:r>
@@ -9544,14 +9494,7 @@
           <w:rFonts w:ascii="Times New Roman" w:hAnsi="Times New Roman" w:cs="Times New Roman"/>
           <w:sz w:val="24"/>
         </w:rPr>
-        <w:t>PauseMenu</w:t>
-      </w:r>
-      <w:r>
-        <w:rPr>
-          <w:rFonts w:ascii="Times New Roman" w:hAnsi="Times New Roman" w:cs="Times New Roman"/>
-          <w:sz w:val="24"/>
-        </w:rPr>
-        <w:t>GUI</w:t>
+        <w:t>PauseMenuGUI</w:t>
       </w:r>
       <w:proofErr w:type="spellEnd"/>
       <w:r>
@@ -9567,28 +9510,7 @@
           <w:rFonts w:ascii="Times New Roman" w:hAnsi="Times New Roman" w:cs="Times New Roman"/>
           <w:sz w:val="24"/>
         </w:rPr>
-        <w:t>Game</w:t>
-      </w:r>
-      <w:r>
-        <w:rPr>
-          <w:rFonts w:ascii="Times New Roman" w:hAnsi="Times New Roman" w:cs="Times New Roman"/>
-          <w:sz w:val="24"/>
-        </w:rPr>
-        <w:t>Start</w:t>
-      </w:r>
-      <w:r>
-        <w:rPr>
-          <w:rFonts w:ascii="Times New Roman" w:hAnsi="Times New Roman" w:cs="Times New Roman"/>
-          <w:sz w:val="24"/>
-        </w:rPr>
-        <w:t>Menu</w:t>
-      </w:r>
-      <w:r>
-        <w:rPr>
-          <w:rFonts w:ascii="Times New Roman" w:hAnsi="Times New Roman" w:cs="Times New Roman"/>
-          <w:sz w:val="24"/>
-        </w:rPr>
-        <w:t>GUI</w:t>
+        <w:t>GameStartMenuGUI</w:t>
       </w:r>
       <w:proofErr w:type="spellEnd"/>
       <w:r>
@@ -9604,29 +9526,15 @@
           <w:rFonts w:ascii="Times New Roman" w:hAnsi="Times New Roman" w:cs="Times New Roman"/>
           <w:sz w:val="24"/>
         </w:rPr>
-        <w:t>MainMenu</w:t>
-      </w:r>
-      <w:r>
-        <w:rPr>
-          <w:rFonts w:ascii="Times New Roman" w:hAnsi="Times New Roman" w:cs="Times New Roman"/>
-          <w:sz w:val="24"/>
-        </w:rPr>
-        <w:t>GUI</w:t>
-      </w:r>
-      <w:proofErr w:type="spellEnd"/>
-      <w:r>
-        <w:rPr>
-          <w:rFonts w:ascii="Times New Roman" w:hAnsi="Times New Roman" w:cs="Times New Roman"/>
-          <w:sz w:val="24"/>
-        </w:rPr>
-        <w:t xml:space="preserve"> e</w:t>
-      </w:r>
-      <w:r>
-        <w:rPr>
-          <w:rFonts w:ascii="Times New Roman" w:hAnsi="Times New Roman" w:cs="Times New Roman"/>
-          <w:sz w:val="24"/>
-        </w:rPr>
-        <w:t xml:space="preserve"> </w:t>
+        <w:t>MainMenuGUI</w:t>
+      </w:r>
+      <w:proofErr w:type="spellEnd"/>
+      <w:r>
+        <w:rPr>
+          <w:rFonts w:ascii="Times New Roman" w:hAnsi="Times New Roman" w:cs="Times New Roman"/>
+          <w:sz w:val="24"/>
+        </w:rPr>
+        <w:t xml:space="preserve"> e </w:t>
       </w:r>
       <w:proofErr w:type="spellStart"/>
       <w:r>
@@ -9642,21 +9550,7 @@
           <w:rFonts w:ascii="Times New Roman" w:hAnsi="Times New Roman" w:cs="Times New Roman"/>
           <w:sz w:val="24"/>
         </w:rPr>
-        <w:t xml:space="preserve">. Anche in questo caso, per mantenere una maggior coesione e facilità di modifica </w:t>
-      </w:r>
-      <w:r>
-        <w:rPr>
-          <w:rFonts w:ascii="Times New Roman" w:hAnsi="Times New Roman" w:cs="Times New Roman"/>
-          <w:sz w:val="24"/>
-        </w:rPr>
-        <w:t>n</w:t>
-      </w:r>
-      <w:r>
-        <w:rPr>
-          <w:rFonts w:ascii="Times New Roman" w:hAnsi="Times New Roman" w:cs="Times New Roman"/>
-          <w:sz w:val="24"/>
-        </w:rPr>
-        <w:t xml:space="preserve">ello stile della </w:t>
+        <w:t xml:space="preserve">. Anche in questo caso, per mantenere una maggior coesione e facilità di modifica nello stile della </w:t>
       </w:r>
       <w:proofErr w:type="spellStart"/>
       <w:r>
@@ -10165,6 +10059,356 @@
         </w:rPr>
         <w:t>e viene riempito o meno.</w:t>
       </w:r>
+    </w:p>
+    <w:p>
+      <w:pPr>
+        <w:pStyle w:val="Paragrafoelenco"/>
+        <w:numPr>
+          <w:ilvl w:val="0"/>
+          <w:numId w:val="12"/>
+        </w:numPr>
+        <w:rPr>
+          <w:sz w:val="24"/>
+        </w:rPr>
+      </w:pPr>
+      <w:r>
+        <w:rPr>
+          <w:sz w:val="24"/>
+        </w:rPr>
+        <w:t xml:space="preserve">Per quanto riguarda il gioco </w:t>
+      </w:r>
+      <w:proofErr w:type="spellStart"/>
+      <w:r>
+        <w:rPr>
+          <w:sz w:val="24"/>
+        </w:rPr>
+        <w:t>Flood</w:t>
+      </w:r>
+      <w:proofErr w:type="spellEnd"/>
+      <w:r>
+        <w:rPr>
+          <w:sz w:val="24"/>
+        </w:rPr>
+        <w:t xml:space="preserve"> It è stat</w:t>
+      </w:r>
+      <w:r>
+        <w:rPr>
+          <w:sz w:val="24"/>
+        </w:rPr>
+        <w:t>a</w:t>
+      </w:r>
+      <w:r>
+        <w:rPr>
+          <w:sz w:val="24"/>
+        </w:rPr>
+        <w:t xml:space="preserve"> testat</w:t>
+      </w:r>
+      <w:r>
+        <w:rPr>
+          <w:sz w:val="24"/>
+        </w:rPr>
+        <w:t>a</w:t>
+      </w:r>
+      <w:r>
+        <w:rPr>
+          <w:sz w:val="24"/>
+        </w:rPr>
+        <w:t xml:space="preserve"> tramite </w:t>
+      </w:r>
+      <w:proofErr w:type="spellStart"/>
+      <w:r>
+        <w:rPr>
+          <w:sz w:val="24"/>
+        </w:rPr>
+        <w:t>JUnit</w:t>
+      </w:r>
+      <w:proofErr w:type="spellEnd"/>
+      <w:r>
+        <w:rPr>
+          <w:sz w:val="24"/>
+        </w:rPr>
+        <w:t xml:space="preserve"> la corretta generazione della tabella ed il corretto funzionamento di alcune classi </w:t>
+      </w:r>
+      <w:proofErr w:type="gramStart"/>
+      <w:r>
+        <w:rPr>
+          <w:sz w:val="24"/>
+        </w:rPr>
+        <w:t>del model</w:t>
+      </w:r>
+      <w:proofErr w:type="gramEnd"/>
+      <w:r>
+        <w:rPr>
+          <w:sz w:val="24"/>
+        </w:rPr>
+        <w:t>.</w:t>
+      </w:r>
+    </w:p>
+    <w:p>
+      <w:pPr>
+        <w:pStyle w:val="Paragrafoelenco"/>
+        <w:numPr>
+          <w:ilvl w:val="0"/>
+          <w:numId w:val="13"/>
+        </w:numPr>
+        <w:ind w:left="1080"/>
+        <w:rPr>
+          <w:sz w:val="24"/>
+        </w:rPr>
+      </w:pPr>
+      <w:proofErr w:type="spellStart"/>
+      <w:r>
+        <w:rPr>
+          <w:sz w:val="24"/>
+        </w:rPr>
+        <w:t>TestEnumColors</w:t>
+      </w:r>
+      <w:proofErr w:type="spellEnd"/>
+      <w:r>
+        <w:rPr>
+          <w:sz w:val="24"/>
+        </w:rPr>
+        <w:t xml:space="preserve">: Controlla che il metodo </w:t>
+      </w:r>
+      <w:proofErr w:type="spellStart"/>
+      <w:proofErr w:type="gramStart"/>
+      <w:r>
+        <w:rPr>
+          <w:sz w:val="24"/>
+        </w:rPr>
+        <w:t>getRandomColors</w:t>
+      </w:r>
+      <w:proofErr w:type="spellEnd"/>
+      <w:r>
+        <w:rPr>
+          <w:sz w:val="24"/>
+        </w:rPr>
+        <w:t>(</w:t>
+      </w:r>
+      <w:proofErr w:type="gramEnd"/>
+      <w:r>
+        <w:rPr>
+          <w:sz w:val="24"/>
+        </w:rPr>
+        <w:t>) lanci un’eccezione nel caso gli venga passato in input un numero di colori troppo alto o troppo basso.</w:t>
+      </w:r>
+    </w:p>
+    <w:p>
+      <w:pPr>
+        <w:pStyle w:val="Paragrafoelenco"/>
+        <w:numPr>
+          <w:ilvl w:val="0"/>
+          <w:numId w:val="13"/>
+        </w:numPr>
+        <w:ind w:left="1080"/>
+        <w:rPr>
+          <w:sz w:val="24"/>
+        </w:rPr>
+      </w:pPr>
+      <w:proofErr w:type="spellStart"/>
+      <w:r>
+        <w:rPr>
+          <w:sz w:val="24"/>
+        </w:rPr>
+        <w:t>TestCellFlooding</w:t>
+      </w:r>
+      <w:proofErr w:type="spellEnd"/>
+      <w:r>
+        <w:rPr>
+          <w:sz w:val="24"/>
+        </w:rPr>
+        <w:t xml:space="preserve">: Controlla che il metodo </w:t>
+      </w:r>
+      <w:proofErr w:type="spellStart"/>
+      <w:proofErr w:type="gramStart"/>
+      <w:r>
+        <w:rPr>
+          <w:sz w:val="24"/>
+        </w:rPr>
+        <w:t>flood</w:t>
+      </w:r>
+      <w:proofErr w:type="spellEnd"/>
+      <w:r>
+        <w:rPr>
+          <w:sz w:val="24"/>
+        </w:rPr>
+        <w:t>(</w:t>
+      </w:r>
+      <w:proofErr w:type="gramEnd"/>
+      <w:r>
+        <w:rPr>
+          <w:sz w:val="24"/>
+        </w:rPr>
+        <w:t>) della casella funzioni correttamente.</w:t>
+      </w:r>
+    </w:p>
+    <w:p>
+      <w:pPr>
+        <w:pStyle w:val="Paragrafoelenco"/>
+        <w:numPr>
+          <w:ilvl w:val="0"/>
+          <w:numId w:val="13"/>
+        </w:numPr>
+        <w:ind w:left="1080"/>
+        <w:rPr>
+          <w:sz w:val="24"/>
+        </w:rPr>
+      </w:pPr>
+      <w:proofErr w:type="spellStart"/>
+      <w:r>
+        <w:rPr>
+          <w:sz w:val="24"/>
+        </w:rPr>
+        <w:t>TestMaxMovesGeneration</w:t>
+      </w:r>
+      <w:proofErr w:type="spellEnd"/>
+      <w:r>
+        <w:rPr>
+          <w:sz w:val="24"/>
+        </w:rPr>
+        <w:t xml:space="preserve">: Testa che il </w:t>
+      </w:r>
+      <w:proofErr w:type="spellStart"/>
+      <w:r>
+        <w:rPr>
+          <w:sz w:val="24"/>
+        </w:rPr>
+        <w:t>MaxMovesCounter</w:t>
+      </w:r>
+      <w:proofErr w:type="spellEnd"/>
+      <w:r>
+        <w:rPr>
+          <w:sz w:val="24"/>
+        </w:rPr>
+        <w:t xml:space="preserve"> conteggi correttamente le mosse massime.</w:t>
+      </w:r>
+    </w:p>
+    <w:p>
+      <w:pPr>
+        <w:pStyle w:val="Paragrafoelenco"/>
+        <w:numPr>
+          <w:ilvl w:val="0"/>
+          <w:numId w:val="13"/>
+        </w:numPr>
+        <w:ind w:left="1080"/>
+        <w:rPr>
+          <w:sz w:val="24"/>
+        </w:rPr>
+      </w:pPr>
+      <w:proofErr w:type="spellStart"/>
+      <w:r>
+        <w:rPr>
+          <w:sz w:val="24"/>
+        </w:rPr>
+        <w:t>TestTable</w:t>
+      </w:r>
+      <w:proofErr w:type="spellEnd"/>
+      <w:r>
+        <w:rPr>
+          <w:sz w:val="24"/>
+        </w:rPr>
+        <w:t xml:space="preserve">: Controlla che la generazione della tabella sia avvenuta correttamente. Prende come casella di controllo la prima in alto a sinistra e controlla che quelle adiacenti siano state collegate correttamente. Dove non è prevista una casella troverà </w:t>
+      </w:r>
+      <w:proofErr w:type="spellStart"/>
+      <w:r>
+        <w:rPr>
+          <w:sz w:val="24"/>
+        </w:rPr>
+        <w:t>null</w:t>
+      </w:r>
+      <w:proofErr w:type="spellEnd"/>
+      <w:r>
+        <w:rPr>
+          <w:sz w:val="24"/>
+        </w:rPr>
+        <w:t>.</w:t>
+      </w:r>
+    </w:p>
+    <w:p>
+      <w:pPr>
+        <w:pStyle w:val="Paragrafoelenco"/>
+        <w:numPr>
+          <w:ilvl w:val="0"/>
+          <w:numId w:val="13"/>
+        </w:numPr>
+        <w:ind w:left="1080"/>
+        <w:rPr>
+          <w:sz w:val="24"/>
+        </w:rPr>
+      </w:pPr>
+      <w:proofErr w:type="spellStart"/>
+      <w:r>
+        <w:rPr>
+          <w:sz w:val="24"/>
+        </w:rPr>
+        <w:t>TestModelResetting</w:t>
+      </w:r>
+      <w:proofErr w:type="spellEnd"/>
+      <w:r>
+        <w:rPr>
+          <w:sz w:val="24"/>
+        </w:rPr>
+        <w:t xml:space="preserve">: Dopo aver parzialmente popolato il model, controlla che il metodo </w:t>
+      </w:r>
+      <w:proofErr w:type="spellStart"/>
+      <w:proofErr w:type="gramStart"/>
+      <w:r>
+        <w:rPr>
+          <w:sz w:val="24"/>
+        </w:rPr>
+        <w:t>clear</w:t>
+      </w:r>
+      <w:proofErr w:type="spellEnd"/>
+      <w:r>
+        <w:rPr>
+          <w:sz w:val="24"/>
+        </w:rPr>
+        <w:t>(</w:t>
+      </w:r>
+      <w:proofErr w:type="gramEnd"/>
+      <w:r>
+        <w:rPr>
+          <w:sz w:val="24"/>
+        </w:rPr>
+        <w:t>) resetti correttamente il model, azzerando ogni suo campo.</w:t>
+      </w:r>
+    </w:p>
+    <w:p>
+      <w:pPr>
+        <w:ind w:left="720"/>
+        <w:rPr>
+          <w:sz w:val="24"/>
+        </w:rPr>
+      </w:pPr>
+      <w:r>
+        <w:rPr>
+          <w:sz w:val="24"/>
+        </w:rPr>
+        <w:t xml:space="preserve">In aggiunta ai test </w:t>
+      </w:r>
+      <w:proofErr w:type="spellStart"/>
+      <w:r>
+        <w:rPr>
+          <w:sz w:val="24"/>
+        </w:rPr>
+        <w:t>JUnit</w:t>
+      </w:r>
+      <w:proofErr w:type="spellEnd"/>
+      <w:r>
+        <w:rPr>
+          <w:sz w:val="24"/>
+        </w:rPr>
+        <w:t>, il gioco è stato testato anche manualmente.</w:t>
+      </w:r>
+    </w:p>
+    <w:p>
+      <w:pPr>
+        <w:rPr>
+          <w:rFonts w:ascii="Times New Roman" w:hAnsi="Times New Roman" w:cs="Times New Roman"/>
+          <w:sz w:val="24"/>
+          <w:szCs w:val="24"/>
+        </w:rPr>
+      </w:pPr>
     </w:p>
     <w:sectPr>
       <w:pgSz w:w="11906" w:h="16838"/>
@@ -10181,7 +10425,7 @@
   <w:abstractNum w:abstractNumId="0" w15:restartNumberingAfterBreak="0">
     <w:nsid w:val="01EA2CA8"/>
     <w:multiLevelType w:val="hybridMultilevel"/>
-    <w:tmpl w:val="AF3AB2D8"/>
+    <w:tmpl w:val="A8D80DF6"/>
     <w:lvl w:ilvl="0" w:tplc="04100001">
       <w:start w:val="1"/>
       <w:numFmt w:val="bullet"/>
@@ -10970,6 +11214,119 @@
     </w:lvl>
   </w:abstractNum>
   <w:abstractNum w:abstractNumId="7" w15:restartNumberingAfterBreak="0">
+    <w:nsid w:val="2A913BE0"/>
+    <w:multiLevelType w:val="hybridMultilevel"/>
+    <w:tmpl w:val="9B7A203E"/>
+    <w:lvl w:ilvl="0" w:tplc="04100003">
+      <w:start w:val="1"/>
+      <w:numFmt w:val="bullet"/>
+      <w:lvlText w:val="o"/>
+      <w:lvlJc w:val="left"/>
+      <w:pPr>
+        <w:ind w:left="720" w:hanging="360"/>
+      </w:pPr>
+      <w:rPr>
+        <w:rFonts w:ascii="Courier New" w:hAnsi="Courier New" w:cs="Courier New" w:hint="default"/>
+      </w:rPr>
+    </w:lvl>
+    <w:lvl w:ilvl="1" w:tplc="04100003" w:tentative="1">
+      <w:start w:val="1"/>
+      <w:numFmt w:val="bullet"/>
+      <w:lvlText w:val="o"/>
+      <w:lvlJc w:val="left"/>
+      <w:pPr>
+        <w:ind w:left="1440" w:hanging="360"/>
+      </w:pPr>
+      <w:rPr>
+        <w:rFonts w:ascii="Courier New" w:hAnsi="Courier New" w:cs="Courier New" w:hint="default"/>
+      </w:rPr>
+    </w:lvl>
+    <w:lvl w:ilvl="2" w:tplc="04100005" w:tentative="1">
+      <w:start w:val="1"/>
+      <w:numFmt w:val="bullet"/>
+      <w:lvlText w:val=""/>
+      <w:lvlJc w:val="left"/>
+      <w:pPr>
+        <w:ind w:left="2160" w:hanging="360"/>
+      </w:pPr>
+      <w:rPr>
+        <w:rFonts w:ascii="Wingdings" w:hAnsi="Wingdings" w:hint="default"/>
+      </w:rPr>
+    </w:lvl>
+    <w:lvl w:ilvl="3" w:tplc="04100001" w:tentative="1">
+      <w:start w:val="1"/>
+      <w:numFmt w:val="bullet"/>
+      <w:lvlText w:val=""/>
+      <w:lvlJc w:val="left"/>
+      <w:pPr>
+        <w:ind w:left="2880" w:hanging="360"/>
+      </w:pPr>
+      <w:rPr>
+        <w:rFonts w:ascii="Symbol" w:hAnsi="Symbol" w:hint="default"/>
+      </w:rPr>
+    </w:lvl>
+    <w:lvl w:ilvl="4" w:tplc="04100003" w:tentative="1">
+      <w:start w:val="1"/>
+      <w:numFmt w:val="bullet"/>
+      <w:lvlText w:val="o"/>
+      <w:lvlJc w:val="left"/>
+      <w:pPr>
+        <w:ind w:left="3600" w:hanging="360"/>
+      </w:pPr>
+      <w:rPr>
+        <w:rFonts w:ascii="Courier New" w:hAnsi="Courier New" w:cs="Courier New" w:hint="default"/>
+      </w:rPr>
+    </w:lvl>
+    <w:lvl w:ilvl="5" w:tplc="04100005" w:tentative="1">
+      <w:start w:val="1"/>
+      <w:numFmt w:val="bullet"/>
+      <w:lvlText w:val=""/>
+      <w:lvlJc w:val="left"/>
+      <w:pPr>
+        <w:ind w:left="4320" w:hanging="360"/>
+      </w:pPr>
+      <w:rPr>
+        <w:rFonts w:ascii="Wingdings" w:hAnsi="Wingdings" w:hint="default"/>
+      </w:rPr>
+    </w:lvl>
+    <w:lvl w:ilvl="6" w:tplc="04100001" w:tentative="1">
+      <w:start w:val="1"/>
+      <w:numFmt w:val="bullet"/>
+      <w:lvlText w:val=""/>
+      <w:lvlJc w:val="left"/>
+      <w:pPr>
+        <w:ind w:left="5040" w:hanging="360"/>
+      </w:pPr>
+      <w:rPr>
+        <w:rFonts w:ascii="Symbol" w:hAnsi="Symbol" w:hint="default"/>
+      </w:rPr>
+    </w:lvl>
+    <w:lvl w:ilvl="7" w:tplc="04100003" w:tentative="1">
+      <w:start w:val="1"/>
+      <w:numFmt w:val="bullet"/>
+      <w:lvlText w:val="o"/>
+      <w:lvlJc w:val="left"/>
+      <w:pPr>
+        <w:ind w:left="5760" w:hanging="360"/>
+      </w:pPr>
+      <w:rPr>
+        <w:rFonts w:ascii="Courier New" w:hAnsi="Courier New" w:cs="Courier New" w:hint="default"/>
+      </w:rPr>
+    </w:lvl>
+    <w:lvl w:ilvl="8" w:tplc="04100005" w:tentative="1">
+      <w:start w:val="1"/>
+      <w:numFmt w:val="bullet"/>
+      <w:lvlText w:val=""/>
+      <w:lvlJc w:val="left"/>
+      <w:pPr>
+        <w:ind w:left="6480" w:hanging="360"/>
+      </w:pPr>
+      <w:rPr>
+        <w:rFonts w:ascii="Wingdings" w:hAnsi="Wingdings" w:hint="default"/>
+      </w:rPr>
+    </w:lvl>
+  </w:abstractNum>
+  <w:abstractNum w:abstractNumId="8" w15:restartNumberingAfterBreak="0">
     <w:nsid w:val="3ACA0897"/>
     <w:multiLevelType w:val="hybridMultilevel"/>
     <w:tmpl w:val="786AEDE8"/>
@@ -11082,7 +11439,7 @@
       </w:rPr>
     </w:lvl>
   </w:abstractNum>
-  <w:abstractNum w:abstractNumId="8" w15:restartNumberingAfterBreak="0">
+  <w:abstractNum w:abstractNumId="9" w15:restartNumberingAfterBreak="0">
     <w:nsid w:val="3FC6628D"/>
     <w:multiLevelType w:val="hybridMultilevel"/>
     <w:tmpl w:val="1492A0D6"/>
@@ -11195,7 +11552,7 @@
       </w:rPr>
     </w:lvl>
   </w:abstractNum>
-  <w:abstractNum w:abstractNumId="9" w15:restartNumberingAfterBreak="0">
+  <w:abstractNum w:abstractNumId="10" w15:restartNumberingAfterBreak="0">
     <w:nsid w:val="5E005E42"/>
     <w:multiLevelType w:val="hybridMultilevel"/>
     <w:tmpl w:val="B25AD96C"/>
@@ -11308,7 +11665,7 @@
       </w:rPr>
     </w:lvl>
   </w:abstractNum>
-  <w:abstractNum w:abstractNumId="10" w15:restartNumberingAfterBreak="0">
+  <w:abstractNum w:abstractNumId="11" w15:restartNumberingAfterBreak="0">
     <w:nsid w:val="64F97A30"/>
     <w:multiLevelType w:val="hybridMultilevel"/>
     <w:tmpl w:val="914A415A"/>
@@ -11421,7 +11778,7 @@
       </w:rPr>
     </w:lvl>
   </w:abstractNum>
-  <w:abstractNum w:abstractNumId="11" w15:restartNumberingAfterBreak="0">
+  <w:abstractNum w:abstractNumId="12" w15:restartNumberingAfterBreak="0">
     <w:nsid w:val="7A11408C"/>
     <w:multiLevelType w:val="hybridMultilevel"/>
     <w:tmpl w:val="E3167778"/>
@@ -11547,28 +11904,31 @@
     <w:abstractNumId w:val="2"/>
   </w:num>
   <w:num w:numId="5">
-    <w:abstractNumId w:val="8"/>
+    <w:abstractNumId w:val="9"/>
   </w:num>
   <w:num w:numId="6">
     <w:abstractNumId w:val="6"/>
   </w:num>
   <w:num w:numId="7">
-    <w:abstractNumId w:val="10"/>
+    <w:abstractNumId w:val="11"/>
   </w:num>
   <w:num w:numId="8">
-    <w:abstractNumId w:val="7"/>
+    <w:abstractNumId w:val="8"/>
   </w:num>
   <w:num w:numId="9">
-    <w:abstractNumId w:val="9"/>
+    <w:abstractNumId w:val="10"/>
   </w:num>
   <w:num w:numId="10">
     <w:abstractNumId w:val="5"/>
   </w:num>
   <w:num w:numId="11">
-    <w:abstractNumId w:val="11"/>
+    <w:abstractNumId w:val="12"/>
   </w:num>
   <w:num w:numId="12">
     <w:abstractNumId w:val="0"/>
+  </w:num>
+  <w:num w:numId="13">
+    <w:abstractNumId w:val="7"/>
   </w:num>
 </w:numbering>
 </file>
@@ -12325,7 +12685,7 @@
 </file>
 
 <file path=customXml/itemProps1.xml><?xml version="1.0" encoding="utf-8"?>
-<ds:datastoreItem xmlns:ds="http://schemas.openxmlformats.org/officeDocument/2006/customXml" ds:itemID="{BA5202A3-6DFE-44D9-BA4A-1C833EF6A0A1}">
+<ds:datastoreItem xmlns:ds="http://schemas.openxmlformats.org/officeDocument/2006/customXml" ds:itemID="{1FDB3D7D-C3C5-4353-9C1B-E7209CD739E5}">
   <ds:schemaRefs>
     <ds:schemaRef ds:uri="http://schemas.openxmlformats.org/officeDocument/2006/bibliography"/>
   </ds:schemaRefs>

</xml_diff>